<commit_message>
Add dependencies and update repository interfaces***
***Update testTemplate.docx***

***Update package-lock.json
</commit_message>
<xml_diff>
--- a/src/utils/templates/testTemplate.docx
+++ b/src/utils/templates/testTemplate.docx
@@ -4,596 +4,267 @@
   <w:body>
     <w:p>
       <w:pPr>
-        <w:spacing w:after="0" w:line="240" w:lineRule="auto"/>
-        <w:rPr>
-          <w:rFonts w:ascii="Times New Roman" w:eastAsia="Times New Roman" w:hAnsi="Times New Roman" w:cs="Times New Roman"/>
-          <w:kern w:val="0"/>
-          <w:sz w:val="24"/>
-          <w:szCs w:val="24"/>
-          <w:lang w:eastAsia="es-419"/>
-          <w14:ligatures w14:val="none"/>
-        </w:rPr>
+        <w:pStyle w:val="Heading1"/>
+        <w:jc w:val="center"/>
       </w:pPr>
       <w:r>
-        <w:rPr>
-          <w:rFonts w:ascii="Times New Roman" w:eastAsia="Times New Roman" w:hAnsi="Times New Roman" w:cs="Times New Roman"/>
-          <w:kern w:val="0"/>
-          <w:sz w:val="24"/>
-          <w:szCs w:val="24"/>
-          <w:lang w:eastAsia="es-419"/>
-          <w14:ligatures w14:val="none"/>
-        </w:rPr>
-        <w:t>Documento de Compraventa</w:t>
+        <w:t>Contrato de Compra-Venta</w:t>
       </w:r>
     </w:p>
     <w:p>
       <w:pPr>
-        <w:spacing w:before="100" w:beforeAutospacing="1" w:after="100" w:afterAutospacing="1" w:line="240" w:lineRule="auto"/>
-        <w:outlineLvl w:val="0"/>
-        <w:rPr>
-          <w:rFonts w:ascii="Times New Roman" w:eastAsia="Times New Roman" w:hAnsi="Times New Roman" w:cs="Times New Roman"/>
-          <w:b/>
-          <w:bCs/>
-          <w:kern w:val="36"/>
-          <w:sz w:val="48"/>
-          <w:szCs w:val="48"/>
-          <w:lang w:eastAsia="es-419"/>
-          <w14:ligatures w14:val="none"/>
-        </w:rPr>
+        <w:pStyle w:val="NormalWeb"/>
       </w:pPr>
       <w:r>
-        <w:rPr>
-          <w:rFonts w:ascii="Times New Roman" w:eastAsia="Times New Roman" w:hAnsi="Times New Roman" w:cs="Times New Roman"/>
-          <w:b/>
-          <w:bCs/>
-          <w:kern w:val="36"/>
-          <w:sz w:val="48"/>
-          <w:szCs w:val="48"/>
-          <w:lang w:eastAsia="es-419"/>
-          <w14:ligatures w14:val="none"/>
-        </w:rPr>
-        <w:t>Documento de Compraventa</w:t>
+        <w:t>Este contrato se celebra el día {</w:t>
+      </w:r>
+      <w:proofErr w:type="spellStart"/>
+      <w:r>
+        <w:t>purchaseDate</w:t>
+      </w:r>
+      <w:proofErr w:type="spellEnd"/>
+      <w:r>
+        <w:t>}, entre el comprador, {</w:t>
+      </w:r>
+      <w:proofErr w:type="spellStart"/>
+      <w:r>
+        <w:t>buyerName</w:t>
+      </w:r>
+      <w:proofErr w:type="spellEnd"/>
+      <w:r>
+        <w:t>}, con RUT {</w:t>
+      </w:r>
+      <w:proofErr w:type="spellStart"/>
+      <w:r>
+        <w:t>buyerRut</w:t>
+      </w:r>
+      <w:proofErr w:type="spellEnd"/>
+      <w:r>
+        <w:t>}, y el vendedor, {</w:t>
+      </w:r>
+      <w:proofErr w:type="spellStart"/>
+      <w:r>
+        <w:t>sellerName</w:t>
+      </w:r>
+      <w:proofErr w:type="spellEnd"/>
+      <w:r>
+        <w:t>}, con cédula de identidad {</w:t>
+      </w:r>
+      <w:proofErr w:type="spellStart"/>
+      <w:r>
+        <w:t>sellerIdentityCard</w:t>
+      </w:r>
+      <w:proofErr w:type="spellEnd"/>
+      <w:r>
+        <w:t>}, para la venta de la propiedad {</w:t>
+      </w:r>
+      <w:proofErr w:type="spellStart"/>
+      <w:r>
+        <w:t>propertyName</w:t>
+      </w:r>
+      <w:proofErr w:type="spellEnd"/>
+      <w:r>
+        <w:t>}, ubicada en {</w:t>
+      </w:r>
+      <w:proofErr w:type="spellStart"/>
+      <w:r>
+        <w:t>propertyAddress</w:t>
+      </w:r>
+      <w:proofErr w:type="spellEnd"/>
+      <w:r>
+        <w:t>}.</w:t>
       </w:r>
     </w:p>
     <w:p>
       <w:pPr>
-        <w:spacing w:before="100" w:beforeAutospacing="1" w:after="100" w:afterAutospacing="1" w:line="240" w:lineRule="auto"/>
-        <w:rPr>
-          <w:rFonts w:ascii="Times New Roman" w:eastAsia="Times New Roman" w:hAnsi="Times New Roman" w:cs="Times New Roman"/>
-          <w:kern w:val="0"/>
-          <w:sz w:val="24"/>
-          <w:szCs w:val="24"/>
-          <w:lang w:eastAsia="es-419"/>
-          <w14:ligatures w14:val="none"/>
-        </w:rPr>
+        <w:pStyle w:val="NormalWeb"/>
       </w:pPr>
       <w:r>
-        <w:rPr>
-          <w:rFonts w:ascii="Times New Roman" w:eastAsia="Times New Roman" w:hAnsi="Times New Roman" w:cs="Times New Roman"/>
-          <w:kern w:val="0"/>
-          <w:sz w:val="24"/>
-          <w:szCs w:val="24"/>
-          <w:lang w:eastAsia="es-419"/>
-          <w14:ligatures w14:val="none"/>
-        </w:rPr>
-        <w:t xml:space="preserve">Este documento certifica que el vendedor </w:t>
-      </w:r>
-      <w:r>
-        <w:rPr>
-          <w:rFonts w:ascii="Times New Roman" w:eastAsia="Times New Roman" w:hAnsi="Times New Roman" w:cs="Times New Roman"/>
-          <w:b/>
-          <w:bCs/>
-          <w:kern w:val="0"/>
-          <w:sz w:val="24"/>
-          <w:szCs w:val="24"/>
-          <w:lang w:eastAsia="es-419"/>
-          <w14:ligatures w14:val="none"/>
-        </w:rPr>
-        <w:t>[Vendedores]</w:t>
-      </w:r>
-      <w:r>
-        <w:rPr>
-          <w:rFonts w:ascii="Times New Roman" w:eastAsia="Times New Roman" w:hAnsi="Times New Roman" w:cs="Times New Roman"/>
-          <w:kern w:val="0"/>
-          <w:sz w:val="24"/>
-          <w:szCs w:val="24"/>
-          <w:lang w:eastAsia="es-419"/>
-          <w14:ligatures w14:val="none"/>
-        </w:rPr>
-        <w:t xml:space="preserve"> ha acordado vender la propiedad ubicada en </w:t>
-      </w:r>
-      <w:r>
-        <w:rPr>
-          <w:rFonts w:ascii="Times New Roman" w:eastAsia="Times New Roman" w:hAnsi="Times New Roman" w:cs="Times New Roman"/>
-          <w:b/>
-          <w:bCs/>
-          <w:kern w:val="0"/>
-          <w:sz w:val="24"/>
-          <w:szCs w:val="24"/>
-          <w:lang w:eastAsia="es-419"/>
-          <w14:ligatures w14:val="none"/>
-        </w:rPr>
-        <w:t>[Nombre]</w:t>
-      </w:r>
-      <w:r>
-        <w:rPr>
-          <w:rFonts w:ascii="Times New Roman" w:eastAsia="Times New Roman" w:hAnsi="Times New Roman" w:cs="Times New Roman"/>
-          <w:kern w:val="0"/>
-          <w:sz w:val="24"/>
-          <w:szCs w:val="24"/>
-          <w:lang w:eastAsia="es-419"/>
-          <w14:ligatures w14:val="none"/>
-        </w:rPr>
-        <w:t xml:space="preserve">, con el rol </w:t>
-      </w:r>
-      <w:r>
-        <w:rPr>
-          <w:rFonts w:ascii="Times New Roman" w:eastAsia="Times New Roman" w:hAnsi="Times New Roman" w:cs="Times New Roman"/>
-          <w:b/>
-          <w:bCs/>
-          <w:kern w:val="0"/>
-          <w:sz w:val="24"/>
-          <w:szCs w:val="24"/>
-          <w:lang w:eastAsia="es-419"/>
-          <w14:ligatures w14:val="none"/>
-        </w:rPr>
-        <w:t>[Rol]</w:t>
-      </w:r>
-      <w:r>
-        <w:rPr>
-          <w:rFonts w:ascii="Times New Roman" w:eastAsia="Times New Roman" w:hAnsi="Times New Roman" w:cs="Times New Roman"/>
-          <w:kern w:val="0"/>
-          <w:sz w:val="24"/>
-          <w:szCs w:val="24"/>
-          <w:lang w:eastAsia="es-419"/>
-          <w14:ligatures w14:val="none"/>
-        </w:rPr>
-        <w:t xml:space="preserve">, a </w:t>
-      </w:r>
-      <w:proofErr w:type="spellStart"/>
-      <w:r>
-        <w:rPr>
-          <w:rFonts w:ascii="Times New Roman" w:eastAsia="Times New Roman" w:hAnsi="Times New Roman" w:cs="Times New Roman"/>
-          <w:kern w:val="0"/>
-          <w:sz w:val="24"/>
-          <w:szCs w:val="24"/>
-          <w:lang w:eastAsia="es-419"/>
-          <w14:ligatures w14:val="none"/>
-        </w:rPr>
-        <w:t>el</w:t>
-      </w:r>
-      <w:proofErr w:type="spellEnd"/>
-      <w:r>
-        <w:rPr>
-          <w:rFonts w:ascii="Times New Roman" w:eastAsia="Times New Roman" w:hAnsi="Times New Roman" w:cs="Times New Roman"/>
-          <w:kern w:val="0"/>
-          <w:sz w:val="24"/>
-          <w:szCs w:val="24"/>
-          <w:lang w:eastAsia="es-419"/>
-          <w14:ligatures w14:val="none"/>
-        </w:rPr>
-        <w:t>/</w:t>
-      </w:r>
-      <w:proofErr w:type="gramStart"/>
-      <w:r>
-        <w:rPr>
-          <w:rFonts w:ascii="Times New Roman" w:eastAsia="Times New Roman" w:hAnsi="Times New Roman" w:cs="Times New Roman"/>
-          <w:kern w:val="0"/>
-          <w:sz w:val="24"/>
-          <w:szCs w:val="24"/>
-          <w:lang w:eastAsia="es-419"/>
-          <w14:ligatures w14:val="none"/>
-        </w:rPr>
-        <w:t>los comprador</w:t>
-      </w:r>
-      <w:proofErr w:type="gramEnd"/>
-      <w:r>
-        <w:rPr>
-          <w:rFonts w:ascii="Times New Roman" w:eastAsia="Times New Roman" w:hAnsi="Times New Roman" w:cs="Times New Roman"/>
-          <w:kern w:val="0"/>
-          <w:sz w:val="24"/>
-          <w:szCs w:val="24"/>
-          <w:lang w:eastAsia="es-419"/>
-          <w14:ligatures w14:val="none"/>
-        </w:rPr>
-        <w:t xml:space="preserve">(es) </w:t>
-      </w:r>
-      <w:r>
-        <w:rPr>
-          <w:rFonts w:ascii="Times New Roman" w:eastAsia="Times New Roman" w:hAnsi="Times New Roman" w:cs="Times New Roman"/>
-          <w:b/>
-          <w:bCs/>
-          <w:kern w:val="0"/>
-          <w:sz w:val="24"/>
-          <w:szCs w:val="24"/>
-          <w:lang w:eastAsia="es-419"/>
-          <w14:ligatures w14:val="none"/>
-        </w:rPr>
-        <w:t>[Compradores]</w:t>
-      </w:r>
-      <w:r>
-        <w:rPr>
-          <w:rFonts w:ascii="Times New Roman" w:eastAsia="Times New Roman" w:hAnsi="Times New Roman" w:cs="Times New Roman"/>
-          <w:kern w:val="0"/>
-          <w:sz w:val="24"/>
-          <w:szCs w:val="24"/>
-          <w:lang w:eastAsia="es-419"/>
-          <w14:ligatures w14:val="none"/>
-        </w:rPr>
-        <w:t>.</w:t>
+        <w:t>El comprador se compromete a pagar el precio acordado de {</w:t>
+      </w:r>
+      <w:proofErr w:type="spellStart"/>
+      <w:r>
+        <w:t>purchaseValue</w:t>
+      </w:r>
+      <w:proofErr w:type="spellEnd"/>
+      <w:r>
+        <w:t>} para la propiedad y a cumplir con los demás términos y condiciones establecidos en este contrato. El vendedor se compromete a transferir la propiedad al comprador en las condiciones acordadas.</w:t>
       </w:r>
     </w:p>
     <w:p>
       <w:pPr>
-        <w:spacing w:before="100" w:beforeAutospacing="1" w:after="100" w:afterAutospacing="1" w:line="240" w:lineRule="auto"/>
-        <w:rPr>
-          <w:rFonts w:ascii="Times New Roman" w:eastAsia="Times New Roman" w:hAnsi="Times New Roman" w:cs="Times New Roman"/>
-          <w:kern w:val="0"/>
-          <w:sz w:val="24"/>
-          <w:szCs w:val="24"/>
-          <w:lang w:eastAsia="es-419"/>
-          <w14:ligatures w14:val="none"/>
-        </w:rPr>
+        <w:pStyle w:val="NormalWeb"/>
       </w:pPr>
       <w:r>
-        <w:rPr>
-          <w:rFonts w:ascii="Times New Roman" w:eastAsia="Times New Roman" w:hAnsi="Times New Roman" w:cs="Times New Roman"/>
-          <w:kern w:val="0"/>
-          <w:sz w:val="24"/>
-          <w:szCs w:val="24"/>
-          <w:lang w:eastAsia="es-419"/>
-          <w14:ligatures w14:val="none"/>
-        </w:rPr>
-        <w:t xml:space="preserve">La propiedad está hipotecada: </w:t>
-      </w:r>
-      <w:r>
-        <w:rPr>
-          <w:rFonts w:ascii="Times New Roman" w:eastAsia="Times New Roman" w:hAnsi="Times New Roman" w:cs="Times New Roman"/>
-          <w:b/>
-          <w:bCs/>
-          <w:kern w:val="0"/>
-          <w:sz w:val="24"/>
-          <w:szCs w:val="24"/>
-          <w:lang w:eastAsia="es-419"/>
-          <w14:ligatures w14:val="none"/>
-        </w:rPr>
-        <w:t>[Hipotecada]</w:t>
+        <w:t>La propiedad tiene un crédito bancario con {</w:t>
+      </w:r>
+      <w:proofErr w:type="spellStart"/>
+      <w:r>
+        <w:t>propertyBankCredit</w:t>
+      </w:r>
+      <w:proofErr w:type="spellEnd"/>
+      <w:r>
+        <w:t>} y un pago inicial de {</w:t>
+      </w:r>
+      <w:proofErr w:type="spellStart"/>
+      <w:r>
+        <w:t>propertyDownPayment</w:t>
+      </w:r>
+      <w:proofErr w:type="spellEnd"/>
+      <w:r>
+        <w:t>}. La propiedad está {</w:t>
+      </w:r>
+      <w:proofErr w:type="spellStart"/>
+      <w:r>
+        <w:t>propertyMortgageStatus</w:t>
+      </w:r>
+      <w:proofErr w:type="spellEnd"/>
+      <w:r>
+        <w:t>} y tiene un estado de contrato de {</w:t>
+      </w:r>
+      <w:proofErr w:type="spellStart"/>
+      <w:r>
+        <w:t>propertyContractStatus</w:t>
+      </w:r>
+      <w:proofErr w:type="spellEnd"/>
+      <w:r>
+        <w:t>}.</w:t>
       </w:r>
     </w:p>
     <w:p>
       <w:pPr>
-        <w:spacing w:before="100" w:beforeAutospacing="1" w:after="100" w:afterAutospacing="1" w:line="240" w:lineRule="auto"/>
-        <w:rPr>
-          <w:rFonts w:ascii="Times New Roman" w:eastAsia="Times New Roman" w:hAnsi="Times New Roman" w:cs="Times New Roman"/>
-          <w:kern w:val="0"/>
-          <w:sz w:val="24"/>
-          <w:szCs w:val="24"/>
-          <w:lang w:eastAsia="es-419"/>
-          <w14:ligatures w14:val="none"/>
-        </w:rPr>
+        <w:pStyle w:val="NormalWeb"/>
       </w:pPr>
       <w:r>
-        <w:rPr>
-          <w:rFonts w:ascii="Times New Roman" w:eastAsia="Times New Roman" w:hAnsi="Times New Roman" w:cs="Times New Roman"/>
-          <w:kern w:val="0"/>
-          <w:sz w:val="24"/>
-          <w:szCs w:val="24"/>
-          <w:lang w:eastAsia="es-419"/>
-          <w14:ligatures w14:val="none"/>
-        </w:rPr>
-        <w:t xml:space="preserve">Documentos de la propiedad: </w:t>
-      </w:r>
-      <w:r>
-        <w:rPr>
-          <w:rFonts w:ascii="Times New Roman" w:eastAsia="Times New Roman" w:hAnsi="Times New Roman" w:cs="Times New Roman"/>
-          <w:b/>
-          <w:bCs/>
-          <w:kern w:val="0"/>
-          <w:sz w:val="24"/>
-          <w:szCs w:val="24"/>
-          <w:lang w:eastAsia="es-419"/>
-          <w14:ligatures w14:val="none"/>
-        </w:rPr>
-        <w:t>[Documentos]</w:t>
+        <w:t>El comprador tiene una deuda bancaria con {</w:t>
+      </w:r>
+      <w:proofErr w:type="spellStart"/>
+      <w:r>
+        <w:t>buyerBankDebt</w:t>
+      </w:r>
+      <w:proofErr w:type="spellEnd"/>
+      <w:r>
+        <w:t>} y su estado civil es {</w:t>
+      </w:r>
+      <w:proofErr w:type="spellStart"/>
+      <w:r>
+        <w:t>buyerMaritalStatus</w:t>
+      </w:r>
+      <w:proofErr w:type="spellEnd"/>
+      <w:r>
+        <w:t>}. Su profesión es {</w:t>
+      </w:r>
+      <w:proofErr w:type="spellStart"/>
+      <w:r>
+        <w:t>buyerProfession</w:t>
+      </w:r>
+      <w:proofErr w:type="spellEnd"/>
+      <w:r>
+        <w:t>} y su correo electrónico es {</w:t>
+      </w:r>
+      <w:proofErr w:type="spellStart"/>
+      <w:r>
+        <w:t>buyerEmail</w:t>
+      </w:r>
+      <w:proofErr w:type="spellEnd"/>
+      <w:r>
+        <w:t>}.</w:t>
       </w:r>
     </w:p>
     <w:p>
       <w:pPr>
-        <w:spacing w:before="100" w:beforeAutospacing="1" w:after="100" w:afterAutospacing="1" w:line="240" w:lineRule="auto"/>
-        <w:rPr>
-          <w:rFonts w:ascii="Times New Roman" w:eastAsia="Times New Roman" w:hAnsi="Times New Roman" w:cs="Times New Roman"/>
-          <w:kern w:val="0"/>
-          <w:sz w:val="24"/>
-          <w:szCs w:val="24"/>
-          <w:lang w:eastAsia="es-419"/>
-          <w14:ligatures w14:val="none"/>
-        </w:rPr>
+        <w:pStyle w:val="NormalWeb"/>
       </w:pPr>
       <w:r>
-        <w:rPr>
-          <w:rFonts w:ascii="Times New Roman" w:eastAsia="Times New Roman" w:hAnsi="Times New Roman" w:cs="Times New Roman"/>
-          <w:kern w:val="0"/>
-          <w:sz w:val="24"/>
-          <w:szCs w:val="24"/>
-          <w:lang w:eastAsia="es-419"/>
-          <w14:ligatures w14:val="none"/>
-        </w:rPr>
-        <w:t xml:space="preserve">Fecha de compra: </w:t>
-      </w:r>
-      <w:r>
-        <w:rPr>
-          <w:rFonts w:ascii="Times New Roman" w:eastAsia="Times New Roman" w:hAnsi="Times New Roman" w:cs="Times New Roman"/>
-          <w:b/>
-          <w:bCs/>
-          <w:kern w:val="0"/>
-          <w:sz w:val="24"/>
-          <w:szCs w:val="24"/>
-          <w:lang w:eastAsia="es-419"/>
-          <w14:ligatures w14:val="none"/>
-        </w:rPr>
-        <w:t>[Fecha de compra]</w:t>
+        <w:t>El vendedor tiene un estado civil de {</w:t>
+      </w:r>
+      <w:proofErr w:type="spellStart"/>
+      <w:r>
+        <w:t>sellerMaritalStatus</w:t>
+      </w:r>
+      <w:proofErr w:type="spellEnd"/>
+      <w:r>
+        <w:t>}, su profesión es {</w:t>
+      </w:r>
+      <w:proofErr w:type="spellStart"/>
+      <w:r>
+        <w:t>sellerProfession</w:t>
+      </w:r>
+      <w:proofErr w:type="spellEnd"/>
+      <w:r>
+        <w:t>} y su correo electrónico es {</w:t>
+      </w:r>
+      <w:proofErr w:type="spellStart"/>
+      <w:r>
+        <w:t>sellerEmail</w:t>
+      </w:r>
+      <w:proofErr w:type="spellEnd"/>
+      <w:r>
+        <w:t>}.</w:t>
       </w:r>
     </w:p>
     <w:p>
       <w:pPr>
-        <w:spacing w:before="100" w:beforeAutospacing="1" w:after="100" w:afterAutospacing="1" w:line="240" w:lineRule="auto"/>
-        <w:rPr>
-          <w:rFonts w:ascii="Times New Roman" w:eastAsia="Times New Roman" w:hAnsi="Times New Roman" w:cs="Times New Roman"/>
-          <w:kern w:val="0"/>
-          <w:sz w:val="24"/>
-          <w:szCs w:val="24"/>
-          <w:lang w:eastAsia="es-419"/>
-          <w14:ligatures w14:val="none"/>
-        </w:rPr>
+        <w:pStyle w:val="NormalWeb"/>
       </w:pPr>
       <w:r>
-        <w:rPr>
-          <w:rFonts w:ascii="Times New Roman" w:eastAsia="Times New Roman" w:hAnsi="Times New Roman" w:cs="Times New Roman"/>
-          <w:kern w:val="0"/>
-          <w:sz w:val="24"/>
-          <w:szCs w:val="24"/>
-          <w:lang w:eastAsia="es-419"/>
-          <w14:ligatures w14:val="none"/>
-        </w:rPr>
-        <w:t xml:space="preserve">La propiedad tiene más de 10 años: </w:t>
-      </w:r>
-      <w:r>
-        <w:rPr>
-          <w:rFonts w:ascii="Times New Roman" w:eastAsia="Times New Roman" w:hAnsi="Times New Roman" w:cs="Times New Roman"/>
-          <w:b/>
-          <w:bCs/>
-          <w:kern w:val="0"/>
-          <w:sz w:val="24"/>
-          <w:szCs w:val="24"/>
-          <w:lang w:eastAsia="es-419"/>
-          <w14:ligatures w14:val="none"/>
-        </w:rPr>
-        <w:t>[Más de 10 años?]</w:t>
+        <w:t>Este contrato es vinculante y ha sido elaborado de acuerdo con las leyes aplicables.</w:t>
       </w:r>
     </w:p>
     <w:p>
       <w:pPr>
-        <w:spacing w:before="100" w:beforeAutospacing="1" w:after="100" w:afterAutospacing="1" w:line="240" w:lineRule="auto"/>
-        <w:rPr>
-          <w:rFonts w:ascii="Times New Roman" w:eastAsia="Times New Roman" w:hAnsi="Times New Roman" w:cs="Times New Roman"/>
-          <w:kern w:val="0"/>
-          <w:sz w:val="24"/>
-          <w:szCs w:val="24"/>
-          <w:lang w:eastAsia="es-419"/>
-          <w14:ligatures w14:val="none"/>
-        </w:rPr>
+        <w:pStyle w:val="NormalWeb"/>
       </w:pPr>
       <w:r>
-        <w:rPr>
-          <w:rFonts w:ascii="Times New Roman" w:eastAsia="Times New Roman" w:hAnsi="Times New Roman" w:cs="Times New Roman"/>
-          <w:kern w:val="0"/>
-          <w:sz w:val="24"/>
-          <w:szCs w:val="24"/>
-          <w:lang w:eastAsia="es-419"/>
-          <w14:ligatures w14:val="none"/>
-        </w:rPr>
-        <w:t xml:space="preserve">Escrituras de la propiedad: </w:t>
-      </w:r>
-      <w:r>
-        <w:rPr>
-          <w:rFonts w:ascii="Times New Roman" w:eastAsia="Times New Roman" w:hAnsi="Times New Roman" w:cs="Times New Roman"/>
-          <w:b/>
-          <w:bCs/>
-          <w:kern w:val="0"/>
-          <w:sz w:val="24"/>
-          <w:szCs w:val="24"/>
-          <w:lang w:eastAsia="es-419"/>
-          <w14:ligatures w14:val="none"/>
-        </w:rPr>
-        <w:t>[Escrituras]</w:t>
+        <w:t>Firmado y acordado el {</w:t>
+      </w:r>
+      <w:proofErr w:type="spellStart"/>
+      <w:r>
+        <w:t>purchaseDate</w:t>
+      </w:r>
+      <w:proofErr w:type="spellEnd"/>
+      <w:r>
+        <w:t>}:</w:t>
       </w:r>
     </w:p>
     <w:p>
       <w:pPr>
-        <w:spacing w:before="100" w:beforeAutospacing="1" w:after="100" w:afterAutospacing="1" w:line="240" w:lineRule="auto"/>
-        <w:outlineLvl w:val="1"/>
-        <w:rPr>
-          <w:rFonts w:ascii="Times New Roman" w:eastAsia="Times New Roman" w:hAnsi="Times New Roman" w:cs="Times New Roman"/>
-          <w:b/>
-          <w:bCs/>
-          <w:kern w:val="0"/>
-          <w:sz w:val="36"/>
-          <w:szCs w:val="36"/>
-          <w:lang w:eastAsia="es-419"/>
-          <w14:ligatures w14:val="none"/>
-        </w:rPr>
+        <w:pStyle w:val="NormalWeb"/>
       </w:pPr>
       <w:r>
-        <w:rPr>
-          <w:rFonts w:ascii="Times New Roman" w:eastAsia="Times New Roman" w:hAnsi="Times New Roman" w:cs="Times New Roman"/>
-          <w:b/>
-          <w:bCs/>
-          <w:kern w:val="0"/>
-          <w:sz w:val="36"/>
-          <w:szCs w:val="36"/>
-          <w:lang w:eastAsia="es-419"/>
-          <w14:ligatures w14:val="none"/>
-        </w:rPr>
-        <w:t>Detalles de la Venta</w:t>
+        <w:t>________________________</w:t>
+      </w:r>
+      <w:r>
+        <w:br/>
+        <w:t>{</w:t>
+      </w:r>
+      <w:proofErr w:type="spellStart"/>
+      <w:r>
+        <w:t>buyerName</w:t>
+      </w:r>
+      <w:proofErr w:type="spellEnd"/>
+      <w:r>
+        <w:t>} (Comprador)</w:t>
       </w:r>
     </w:p>
     <w:p>
       <w:pPr>
-        <w:spacing w:before="100" w:beforeAutospacing="1" w:after="100" w:afterAutospacing="1" w:line="240" w:lineRule="auto"/>
-        <w:rPr>
-          <w:rFonts w:ascii="Times New Roman" w:eastAsia="Times New Roman" w:hAnsi="Times New Roman" w:cs="Times New Roman"/>
-          <w:kern w:val="0"/>
-          <w:sz w:val="24"/>
-          <w:szCs w:val="24"/>
-          <w:lang w:eastAsia="es-419"/>
-          <w14:ligatures w14:val="none"/>
-        </w:rPr>
+        <w:pStyle w:val="NormalWeb"/>
       </w:pPr>
       <w:r>
-        <w:rPr>
-          <w:rFonts w:ascii="Times New Roman" w:eastAsia="Times New Roman" w:hAnsi="Times New Roman" w:cs="Times New Roman"/>
-          <w:kern w:val="0"/>
-          <w:sz w:val="24"/>
-          <w:szCs w:val="24"/>
-          <w:lang w:eastAsia="es-419"/>
-          <w14:ligatures w14:val="none"/>
-        </w:rPr>
-        <w:t xml:space="preserve">Valor acordado: </w:t>
-      </w:r>
-      <w:r>
-        <w:rPr>
-          <w:rFonts w:ascii="Times New Roman" w:eastAsia="Times New Roman" w:hAnsi="Times New Roman" w:cs="Times New Roman"/>
-          <w:b/>
-          <w:bCs/>
-          <w:kern w:val="0"/>
-          <w:sz w:val="24"/>
-          <w:szCs w:val="24"/>
-          <w:lang w:eastAsia="es-419"/>
-          <w14:ligatures w14:val="none"/>
-        </w:rPr>
-        <w:t>[Valor]</w:t>
-      </w:r>
-    </w:p>
-    <w:p>
-      <w:pPr>
-        <w:spacing w:before="100" w:beforeAutospacing="1" w:after="100" w:afterAutospacing="1" w:line="240" w:lineRule="auto"/>
-        <w:rPr>
-          <w:rFonts w:ascii="Times New Roman" w:eastAsia="Times New Roman" w:hAnsi="Times New Roman" w:cs="Times New Roman"/>
-          <w:kern w:val="0"/>
-          <w:sz w:val="24"/>
-          <w:szCs w:val="24"/>
-          <w:lang w:eastAsia="es-419"/>
-          <w14:ligatures w14:val="none"/>
-        </w:rPr>
-      </w:pPr>
-      <w:r>
-        <w:rPr>
-          <w:rFonts w:ascii="Times New Roman" w:eastAsia="Times New Roman" w:hAnsi="Times New Roman" w:cs="Times New Roman"/>
-          <w:kern w:val="0"/>
-          <w:sz w:val="24"/>
-          <w:szCs w:val="24"/>
-          <w:lang w:eastAsia="es-419"/>
-          <w14:ligatures w14:val="none"/>
-        </w:rPr>
-        <w:t xml:space="preserve">Valor final: </w:t>
-      </w:r>
-      <w:r>
-        <w:rPr>
-          <w:rFonts w:ascii="Times New Roman" w:eastAsia="Times New Roman" w:hAnsi="Times New Roman" w:cs="Times New Roman"/>
-          <w:b/>
-          <w:bCs/>
-          <w:kern w:val="0"/>
-          <w:sz w:val="24"/>
-          <w:szCs w:val="24"/>
-          <w:lang w:eastAsia="es-419"/>
-          <w14:ligatures w14:val="none"/>
-        </w:rPr>
-        <w:t>[Valor final]</w:t>
-      </w:r>
-    </w:p>
-    <w:p>
-      <w:pPr>
-        <w:spacing w:before="100" w:beforeAutospacing="1" w:after="100" w:afterAutospacing="1" w:line="240" w:lineRule="auto"/>
-        <w:rPr>
-          <w:rFonts w:ascii="Times New Roman" w:eastAsia="Times New Roman" w:hAnsi="Times New Roman" w:cs="Times New Roman"/>
-          <w:kern w:val="0"/>
-          <w:sz w:val="24"/>
-          <w:szCs w:val="24"/>
-          <w:lang w:eastAsia="es-419"/>
-          <w14:ligatures w14:val="none"/>
-        </w:rPr>
-      </w:pPr>
-      <w:r>
-        <w:rPr>
-          <w:rFonts w:ascii="Times New Roman" w:eastAsia="Times New Roman" w:hAnsi="Times New Roman" w:cs="Times New Roman"/>
-          <w:kern w:val="0"/>
-          <w:sz w:val="24"/>
-          <w:szCs w:val="24"/>
-          <w:lang w:eastAsia="es-419"/>
-          <w14:ligatures w14:val="none"/>
-        </w:rPr>
-        <w:t xml:space="preserve">Fecha: </w:t>
-      </w:r>
-      <w:r>
-        <w:rPr>
-          <w:rFonts w:ascii="Times New Roman" w:eastAsia="Times New Roman" w:hAnsi="Times New Roman" w:cs="Times New Roman"/>
-          <w:b/>
-          <w:bCs/>
-          <w:kern w:val="0"/>
-          <w:sz w:val="24"/>
-          <w:szCs w:val="24"/>
-          <w:lang w:eastAsia="es-419"/>
-          <w14:ligatures w14:val="none"/>
-        </w:rPr>
-        <w:t>[Fecha]</w:t>
-      </w:r>
-    </w:p>
-    <w:p>
-      <w:pPr>
-        <w:spacing w:before="100" w:beforeAutospacing="1" w:after="100" w:afterAutospacing="1" w:line="240" w:lineRule="auto"/>
-        <w:rPr>
-          <w:rFonts w:ascii="Times New Roman" w:eastAsia="Times New Roman" w:hAnsi="Times New Roman" w:cs="Times New Roman"/>
-          <w:kern w:val="0"/>
-          <w:sz w:val="24"/>
-          <w:szCs w:val="24"/>
-          <w:lang w:eastAsia="es-419"/>
-          <w14:ligatures w14:val="none"/>
-        </w:rPr>
-      </w:pPr>
-      <w:r>
-        <w:rPr>
-          <w:rFonts w:ascii="Times New Roman" w:eastAsia="Times New Roman" w:hAnsi="Times New Roman" w:cs="Times New Roman"/>
-          <w:kern w:val="0"/>
-          <w:sz w:val="24"/>
-          <w:szCs w:val="24"/>
-          <w:lang w:eastAsia="es-419"/>
-          <w14:ligatures w14:val="none"/>
-        </w:rPr>
-        <w:t>Firma del vendedor: ____________________</w:t>
-      </w:r>
-    </w:p>
-    <w:p>
-      <w:pPr>
-        <w:spacing w:before="100" w:beforeAutospacing="1" w:after="100" w:afterAutospacing="1" w:line="240" w:lineRule="auto"/>
-        <w:rPr>
-          <w:rFonts w:ascii="Times New Roman" w:eastAsia="Times New Roman" w:hAnsi="Times New Roman" w:cs="Times New Roman"/>
-          <w:kern w:val="0"/>
-          <w:sz w:val="24"/>
-          <w:szCs w:val="24"/>
-          <w:lang w:eastAsia="es-419"/>
-          <w14:ligatures w14:val="none"/>
-        </w:rPr>
-      </w:pPr>
-      <w:r>
-        <w:rPr>
-          <w:rFonts w:ascii="Times New Roman" w:eastAsia="Times New Roman" w:hAnsi="Times New Roman" w:cs="Times New Roman"/>
-          <w:kern w:val="0"/>
-          <w:sz w:val="24"/>
-          <w:szCs w:val="24"/>
-          <w:lang w:eastAsia="es-419"/>
-          <w14:ligatures w14:val="none"/>
-        </w:rPr>
-        <w:t>Firma del comprador: ____________________</w:t>
+        <w:t>________________________</w:t>
+      </w:r>
+      <w:r>
+        <w:br/>
+        <w:t>{</w:t>
+      </w:r>
+      <w:proofErr w:type="spellStart"/>
+      <w:r>
+        <w:t>sellerName</w:t>
+      </w:r>
+      <w:proofErr w:type="spellEnd"/>
+      <w:r>
+        <w:t>} (Vendedor)</w:t>
       </w:r>
     </w:p>
     <w:p/>

</xml_diff>